<commit_message>
Me duermo... cambios en lista de proc.
</commit_message>
<xml_diff>
--- a/Documentacion y Feedback/Descripción Procedimientos-Triggers-Funciones.docx
+++ b/Documentacion y Feedback/Descripción Procedimientos-Triggers-Funciones.docx
@@ -50,8 +50,18 @@
           <w:b/>
           <w:lang w:val="es-VE"/>
         </w:rPr>
-        <w:t>IMPORTAR_BINARIO(</w:t>
-      </w:r>
+        <w:t>IMPORTAR_</w:t>
+      </w:r>
+      <w:proofErr w:type="gramStart"/>
+      <w:r>
+        <w:rPr>
+          <w:rFonts w:ascii="Myriad Pro" w:hAnsi="Myriad Pro" w:cs="Arial"/>
+          <w:b/>
+          <w:lang w:val="es-VE"/>
+        </w:rPr>
+        <w:t>BINARIO(</w:t>
+      </w:r>
+      <w:proofErr w:type="gramEnd"/>
       <w:r>
         <w:rPr>
           <w:rFonts w:ascii="Myriad Pro" w:hAnsi="Myriad Pro" w:cs="Arial"/>
@@ -68,8 +78,9 @@
           <w:i/>
           <w:lang w:val="es-VE"/>
         </w:rPr>
-        <w:t>torio, nombre_archivo</w:t>
-      </w:r>
+        <w:t xml:space="preserve">torio, </w:t>
+      </w:r>
+      <w:proofErr w:type="spellStart"/>
       <w:r>
         <w:rPr>
           <w:rFonts w:ascii="Myriad Pro" w:hAnsi="Myriad Pro" w:cs="Arial"/>
@@ -77,6 +88,16 @@
           <w:i/>
           <w:lang w:val="es-VE"/>
         </w:rPr>
+        <w:t>nombre_archivo</w:t>
+      </w:r>
+      <w:proofErr w:type="spellEnd"/>
+      <w:r>
+        <w:rPr>
+          <w:rFonts w:ascii="Myriad Pro" w:hAnsi="Myriad Pro" w:cs="Arial"/>
+          <w:b/>
+          <w:i/>
+          <w:lang w:val="es-VE"/>
+        </w:rPr>
         <w:t>)</w:t>
       </w:r>
     </w:p>
@@ -167,8 +188,19 @@
           <w:b/>
           <w:lang w:val="es-VE"/>
         </w:rPr>
-        <w:t>] CALCULAR_EDAD(</w:t>
-      </w:r>
+        <w:t>] CALCULAR_</w:t>
+      </w:r>
+      <w:proofErr w:type="gramStart"/>
+      <w:r>
+        <w:rPr>
+          <w:rFonts w:ascii="Myriad Pro" w:hAnsi="Myriad Pro" w:cs="Arial"/>
+          <w:b/>
+          <w:lang w:val="es-VE"/>
+        </w:rPr>
+        <w:t>EDAD(</w:t>
+      </w:r>
+      <w:proofErr w:type="spellStart"/>
+      <w:proofErr w:type="gramEnd"/>
       <w:r>
         <w:rPr>
           <w:rFonts w:ascii="Myriad Pro" w:hAnsi="Myriad Pro" w:cs="Arial"/>
@@ -178,6 +210,7 @@
         </w:rPr>
         <w:t>atributo_fecha</w:t>
       </w:r>
+      <w:proofErr w:type="spellEnd"/>
       <w:r>
         <w:rPr>
           <w:rFonts w:ascii="Myriad Pro" w:hAnsi="Myriad Pro" w:cs="Arial"/>
@@ -245,8 +278,17 @@
           <w:rFonts w:ascii="Myriad Pro" w:hAnsi="Myriad Pro" w:cs="Arial"/>
           <w:lang w:val="es-VE"/>
         </w:rPr>
-        <w:t>--Al crear/modificar un registro se verifica la existencia, integridad y consistencia de los atributos con TDAs</w:t>
-      </w:r>
+        <w:t xml:space="preserve">--Al crear/modificar un registro se verifica la existencia, integridad y consistencia de los atributos con </w:t>
+      </w:r>
+      <w:proofErr w:type="spellStart"/>
+      <w:r>
+        <w:rPr>
+          <w:rFonts w:ascii="Myriad Pro" w:hAnsi="Myriad Pro" w:cs="Arial"/>
+          <w:lang w:val="es-VE"/>
+        </w:rPr>
+        <w:t>TDAs</w:t>
+      </w:r>
+      <w:proofErr w:type="spellEnd"/>
       <w:r>
         <w:rPr>
           <w:rFonts w:ascii="Myriad Pro" w:hAnsi="Myriad Pro" w:cs="Arial"/>
@@ -275,6 +317,7 @@
           <w:lang w:val="es-VE"/>
         </w:rPr>
       </w:pPr>
+      <w:proofErr w:type="spellStart"/>
       <w:r>
         <w:rPr>
           <w:rFonts w:ascii="Myriad Pro" w:hAnsi="Myriad Pro" w:cs="Arial"/>
@@ -282,12 +325,59 @@
         </w:rPr>
         <w:t>pr_rgo_edad</w:t>
       </w:r>
-      <w:r>
-        <w:rPr>
-          <w:rFonts w:ascii="Myriad Pro" w:hAnsi="Myriad Pro" w:cs="Arial"/>
-          <w:lang w:val="es-VE"/>
-        </w:rPr>
-        <w:t>: Fila de RANGO, cuyos valores no se repiten. En RANGO ra_valori &lt; ravalorf.</w:t>
+      <w:proofErr w:type="spellEnd"/>
+      <w:r>
+        <w:rPr>
+          <w:rFonts w:ascii="Myriad Pro" w:hAnsi="Myriad Pro" w:cs="Arial"/>
+          <w:lang w:val="es-VE"/>
+        </w:rPr>
+        <w:t xml:space="preserve">: </w:t>
+      </w:r>
+      <w:r>
+        <w:rPr>
+          <w:rFonts w:ascii="Myriad Pro" w:hAnsi="Myriad Pro" w:cs="Arial"/>
+          <w:lang w:val="es-VE"/>
+        </w:rPr>
+        <w:t>NT</w:t>
+      </w:r>
+      <w:r>
+        <w:rPr>
+          <w:rFonts w:ascii="Myriad Pro" w:hAnsi="Myriad Pro" w:cs="Arial"/>
+          <w:lang w:val="es-VE"/>
+        </w:rPr>
+        <w:t xml:space="preserve"> de RANGO, cuyos valores no se repiten. En RANGO </w:t>
+      </w:r>
+      <w:proofErr w:type="spellStart"/>
+      <w:r>
+        <w:rPr>
+          <w:rFonts w:ascii="Myriad Pro" w:hAnsi="Myriad Pro" w:cs="Arial"/>
+          <w:lang w:val="es-VE"/>
+        </w:rPr>
+        <w:t>ra_valori</w:t>
+      </w:r>
+      <w:proofErr w:type="spellEnd"/>
+      <w:r>
+        <w:rPr>
+          <w:rFonts w:ascii="Myriad Pro" w:hAnsi="Myriad Pro" w:cs="Arial"/>
+          <w:lang w:val="es-VE"/>
+        </w:rPr>
+        <w:t xml:space="preserve"> &lt; </w:t>
+      </w:r>
+      <w:proofErr w:type="spellStart"/>
+      <w:r>
+        <w:rPr>
+          <w:rFonts w:ascii="Myriad Pro" w:hAnsi="Myriad Pro" w:cs="Arial"/>
+          <w:lang w:val="es-VE"/>
+        </w:rPr>
+        <w:t>ravalorf</w:t>
+      </w:r>
+      <w:proofErr w:type="spellEnd"/>
+      <w:r>
+        <w:rPr>
+          <w:rFonts w:ascii="Myriad Pro" w:hAnsi="Myriad Pro" w:cs="Arial"/>
+          <w:lang w:val="es-VE"/>
+        </w:rPr>
+        <w:t>.</w:t>
       </w:r>
     </w:p>
     <w:p>
@@ -303,12 +393,109 @@
           <w:lang w:val="es-VE"/>
         </w:rPr>
       </w:pPr>
-      <w:r>
-        <w:rPr>
-          <w:rFonts w:ascii="Myriad Pro" w:hAnsi="Myriad Pro" w:cs="Arial"/>
-          <w:lang w:val="es-VE"/>
-        </w:rPr>
-        <w:t>pr_resumen: Valores no nulos, y el atributo re_idiomas es un conjunto de idiomas.</w:t>
+      <w:proofErr w:type="spellStart"/>
+      <w:r>
+        <w:rPr>
+          <w:rFonts w:ascii="Myriad Pro" w:hAnsi="Myriad Pro" w:cs="Arial"/>
+          <w:lang w:val="es-VE"/>
+        </w:rPr>
+        <w:t>pr_resumen</w:t>
+      </w:r>
+      <w:proofErr w:type="spellEnd"/>
+      <w:r>
+        <w:rPr>
+          <w:rFonts w:ascii="Myriad Pro" w:hAnsi="Myriad Pro" w:cs="Arial"/>
+          <w:lang w:val="es-VE"/>
+        </w:rPr>
+        <w:t xml:space="preserve">: </w:t>
+      </w:r>
+      <w:r>
+        <w:rPr>
+          <w:rFonts w:ascii="Myriad Pro" w:hAnsi="Myriad Pro" w:cs="Arial"/>
+          <w:lang w:val="es-VE"/>
+        </w:rPr>
+        <w:t>TDA con v</w:t>
+      </w:r>
+      <w:r>
+        <w:rPr>
+          <w:rFonts w:ascii="Myriad Pro" w:hAnsi="Myriad Pro" w:cs="Arial"/>
+          <w:lang w:val="es-VE"/>
+        </w:rPr>
+        <w:t xml:space="preserve">alores no nulos, y </w:t>
+      </w:r>
+      <w:r>
+        <w:rPr>
+          <w:rFonts w:ascii="Myriad Pro" w:hAnsi="Myriad Pro" w:cs="Arial"/>
+          <w:lang w:val="es-VE"/>
+        </w:rPr>
+        <w:t>su</w:t>
+      </w:r>
+      <w:r>
+        <w:rPr>
+          <w:rFonts w:ascii="Myriad Pro" w:hAnsi="Myriad Pro" w:cs="Arial"/>
+          <w:lang w:val="es-VE"/>
+        </w:rPr>
+        <w:t xml:space="preserve"> atributo </w:t>
+      </w:r>
+      <w:proofErr w:type="spellStart"/>
+      <w:r>
+        <w:rPr>
+          <w:rFonts w:ascii="Myriad Pro" w:hAnsi="Myriad Pro" w:cs="Arial"/>
+          <w:lang w:val="es-VE"/>
+        </w:rPr>
+        <w:t>re_idiomas</w:t>
+      </w:r>
+      <w:proofErr w:type="spellEnd"/>
+      <w:r>
+        <w:rPr>
+          <w:rFonts w:ascii="Myriad Pro" w:hAnsi="Myriad Pro" w:cs="Arial"/>
+          <w:lang w:val="es-VE"/>
+        </w:rPr>
+        <w:t xml:space="preserve"> es un conjunto</w:t>
+      </w:r>
+      <w:r>
+        <w:rPr>
+          <w:rFonts w:ascii="Myriad Pro" w:hAnsi="Myriad Pro" w:cs="Arial"/>
+          <w:lang w:val="es-VE"/>
+        </w:rPr>
+        <w:t xml:space="preserve"> (</w:t>
+      </w:r>
+      <w:proofErr w:type="spellStart"/>
+      <w:r>
+        <w:rPr>
+          <w:rFonts w:ascii="Myriad Pro" w:hAnsi="Myriad Pro" w:cs="Arial"/>
+          <w:lang w:val="es-VE"/>
+        </w:rPr>
+        <w:t>VArray</w:t>
+      </w:r>
+      <w:proofErr w:type="spellEnd"/>
+      <w:r>
+        <w:rPr>
+          <w:rFonts w:ascii="Myriad Pro" w:hAnsi="Myriad Pro" w:cs="Arial"/>
+          <w:lang w:val="es-VE"/>
+        </w:rPr>
+        <w:t>)</w:t>
+      </w:r>
+      <w:r>
+        <w:rPr>
+          <w:rFonts w:ascii="Myriad Pro" w:hAnsi="Myriad Pro" w:cs="Arial"/>
+          <w:lang w:val="es-VE"/>
+        </w:rPr>
+        <w:t xml:space="preserve"> de </w:t>
+      </w:r>
+      <w:r>
+        <w:rPr>
+          <w:rFonts w:ascii="Myriad Pro" w:hAnsi="Myriad Pro" w:cs="Arial"/>
+          <w:lang w:val="es-VE"/>
+        </w:rPr>
+        <w:t>varchar2</w:t>
+      </w:r>
+      <w:r>
+        <w:rPr>
+          <w:rFonts w:ascii="Myriad Pro" w:hAnsi="Myriad Pro" w:cs="Arial"/>
+          <w:lang w:val="es-VE"/>
+        </w:rPr>
+        <w:t>.</w:t>
       </w:r>
     </w:p>
     <w:p>
@@ -324,12 +511,21 @@
           <w:lang w:val="es-VE"/>
         </w:rPr>
       </w:pPr>
-      <w:r>
-        <w:rPr>
-          <w:rFonts w:ascii="Myriad Pro" w:hAnsi="Myriad Pro" w:cs="Arial"/>
-          <w:lang w:val="es-VE"/>
-        </w:rPr>
-        <w:t>pr_fotos … (Debería ser un arreglo?)</w:t>
+      <w:proofErr w:type="spellStart"/>
+      <w:r>
+        <w:rPr>
+          <w:rFonts w:ascii="Myriad Pro" w:hAnsi="Myriad Pro" w:cs="Arial"/>
+          <w:lang w:val="es-VE"/>
+        </w:rPr>
+        <w:t>pr_fotos</w:t>
+      </w:r>
+      <w:proofErr w:type="spellEnd"/>
+      <w:r>
+        <w:rPr>
+          <w:rFonts w:ascii="Myriad Pro" w:hAnsi="Myriad Pro" w:cs="Arial"/>
+          <w:lang w:val="es-VE"/>
+        </w:rPr>
+        <w:t>: NT de BLOB (Imágenes)</w:t>
       </w:r>
     </w:p>
     <w:p>
@@ -345,219 +541,381 @@
           <w:lang w:val="es-VE"/>
         </w:rPr>
       </w:pPr>
-      <w:r>
-        <w:rPr>
-          <w:rFonts w:ascii="Myriad Pro" w:hAnsi="Myriad Pro" w:cs="Arial"/>
-          <w:lang w:val="es-VE"/>
-        </w:rPr>
-        <w:t>…</w:t>
-      </w:r>
-    </w:p>
-    <w:p>
-      <w:pPr>
-        <w:spacing w:after="0" w:line="360" w:lineRule="auto"/>
-        <w:rPr>
-          <w:rFonts w:ascii="Myriad Pro" w:hAnsi="Myriad Pro" w:cs="Arial"/>
-          <w:lang w:val="es-VE"/>
-        </w:rPr>
-      </w:pPr>
-    </w:p>
-    <w:p>
-      <w:pPr>
-        <w:spacing w:after="0" w:line="360" w:lineRule="auto"/>
-        <w:jc w:val="both"/>
-        <w:rPr>
-          <w:rFonts w:ascii="Myriad Pro" w:hAnsi="Myriad Pro" w:cs="Arial"/>
-          <w:b/>
-          <w:lang w:val="es-VE"/>
-        </w:rPr>
-      </w:pPr>
-      <w:r>
-        <w:rPr>
-          <w:rFonts w:ascii="Myriad Pro" w:hAnsi="Myriad Pro" w:cs="Arial"/>
-          <w:b/>
-          <w:lang w:val="es-VE"/>
-        </w:rPr>
-        <w:t>[TRIG] V</w:t>
-      </w:r>
-      <w:r>
-        <w:rPr>
-          <w:rFonts w:ascii="Myriad Pro" w:hAnsi="Myriad Pro" w:cs="Arial"/>
-          <w:b/>
-          <w:lang w:val="es-VE"/>
-        </w:rPr>
-        <w:t>ALIDAR_EST_CIUD</w:t>
-      </w:r>
-      <w:r>
-        <w:rPr>
-          <w:rFonts w:ascii="Myriad Pro" w:hAnsi="Myriad Pro" w:cs="Arial"/>
-          <w:b/>
-          <w:lang w:val="es-VE"/>
-        </w:rPr>
-        <w:t>, en tabla ESTADO_CIUDAD, antes de modificar</w:t>
-      </w:r>
-    </w:p>
-    <w:p>
-      <w:pPr>
-        <w:spacing w:after="0" w:line="360" w:lineRule="auto"/>
-        <w:jc w:val="both"/>
-        <w:rPr>
-          <w:rFonts w:ascii="Myriad Pro" w:hAnsi="Myriad Pro" w:cs="Arial"/>
-          <w:lang w:val="es-VE"/>
-        </w:rPr>
-      </w:pPr>
-      <w:r>
-        <w:rPr>
-          <w:rFonts w:ascii="Myriad Pro" w:hAnsi="Myriad Pro" w:cs="Arial"/>
-          <w:lang w:val="es-VE"/>
-        </w:rPr>
-        <w:t>--Al crear/modificar un registro se verifica el tipo, si es un Estado la foránea recursiva debe estar vacía; si el tipo es una Ciudad la foránea recursiva debe tener el ID del estado padre. La foránea recursiva no puede ser la misma ID del hijo</w:t>
-      </w:r>
-    </w:p>
-    <w:p>
-      <w:pPr>
-        <w:spacing w:after="0" w:line="360" w:lineRule="auto"/>
-        <w:jc w:val="both"/>
-        <w:rPr>
-          <w:rFonts w:ascii="Myriad Pro" w:hAnsi="Myriad Pro" w:cs="Arial"/>
-          <w:lang w:val="es-VE"/>
-        </w:rPr>
-      </w:pPr>
-    </w:p>
-    <w:p>
-      <w:pPr>
-        <w:spacing w:after="0" w:line="360" w:lineRule="auto"/>
-        <w:jc w:val="both"/>
-        <w:rPr>
-          <w:rFonts w:ascii="Myriad Pro" w:hAnsi="Myriad Pro" w:cs="Arial"/>
-          <w:b/>
-          <w:lang w:val="es-VE"/>
-        </w:rPr>
-      </w:pPr>
-      <w:r>
-        <w:rPr>
-          <w:rFonts w:ascii="Myriad Pro" w:hAnsi="Myriad Pro" w:cs="Arial"/>
-          <w:b/>
-          <w:lang w:val="es-VE"/>
-        </w:rPr>
-        <w:t>[TRIG] VALIDAR_PR_REL, en tabla PROD_REL, antes de modificar</w:t>
-      </w:r>
-    </w:p>
-    <w:p>
-      <w:pPr>
-        <w:spacing w:after="0" w:line="360" w:lineRule="auto"/>
-        <w:jc w:val="both"/>
-        <w:rPr>
-          <w:rFonts w:ascii="Myriad Pro" w:hAnsi="Myriad Pro" w:cs="Arial"/>
-          <w:lang w:val="es-VE"/>
-        </w:rPr>
-      </w:pPr>
-      <w:r>
-        <w:rPr>
-          <w:rFonts w:ascii="Myriad Pro" w:hAnsi="Myriad Pro" w:cs="Arial"/>
-          <w:lang w:val="es-VE"/>
-        </w:rPr>
-        <w:t>--Al crear/modificar se verifica que el ID padre y el ID hijo no sean iguales.</w:t>
-      </w:r>
-    </w:p>
-    <w:p>
-      <w:pPr>
-        <w:spacing w:after="0" w:line="360" w:lineRule="auto"/>
-        <w:jc w:val="both"/>
-        <w:rPr>
-          <w:rFonts w:ascii="Myriad Pro" w:hAnsi="Myriad Pro" w:cs="Arial"/>
-          <w:lang w:val="es-VE"/>
-        </w:rPr>
-      </w:pPr>
-    </w:p>
-    <w:p>
-      <w:pPr>
-        <w:spacing w:after="0" w:line="360" w:lineRule="auto"/>
-        <w:jc w:val="both"/>
-        <w:rPr>
-          <w:rFonts w:ascii="Myriad Pro" w:hAnsi="Myriad Pro" w:cs="Arial"/>
-          <w:b/>
-          <w:lang w:val="es-VE"/>
-        </w:rPr>
-      </w:pPr>
-      <w:r>
-        <w:rPr>
-          <w:rFonts w:ascii="Myriad Pro" w:hAnsi="Myriad Pro" w:cs="Arial"/>
-          <w:b/>
-          <w:lang w:val="es-VE"/>
-        </w:rPr>
-        <w:t>[TRIG] VALIDAR_CLAS</w:t>
-      </w:r>
-      <w:r>
-        <w:rPr>
-          <w:rFonts w:ascii="Myriad Pro" w:hAnsi="Myriad Pro" w:cs="Arial"/>
-          <w:b/>
-          <w:lang w:val="es-VE"/>
-        </w:rPr>
-        <w:t xml:space="preserve">_REL, en tabla </w:t>
-      </w:r>
-      <w:r>
-        <w:rPr>
-          <w:rFonts w:ascii="Myriad Pro" w:hAnsi="Myriad Pro" w:cs="Arial"/>
-          <w:b/>
-          <w:lang w:val="es-VE"/>
-        </w:rPr>
-        <w:t>C</w:t>
-      </w:r>
-      <w:r>
-        <w:rPr>
-          <w:rFonts w:ascii="Myriad Pro" w:hAnsi="Myriad Pro" w:cs="Arial"/>
-          <w:b/>
-          <w:lang w:val="es-VE"/>
-        </w:rPr>
-        <w:t>L</w:t>
-      </w:r>
-      <w:r>
-        <w:rPr>
-          <w:rFonts w:ascii="Myriad Pro" w:hAnsi="Myriad Pro" w:cs="Arial"/>
-          <w:b/>
-          <w:lang w:val="es-VE"/>
-        </w:rPr>
-        <w:t>AS_CLAS</w:t>
-      </w:r>
-      <w:r>
-        <w:rPr>
-          <w:rFonts w:ascii="Myriad Pro" w:hAnsi="Myriad Pro" w:cs="Arial"/>
-          <w:b/>
-          <w:lang w:val="es-VE"/>
-        </w:rPr>
-        <w:t>, antes de modificar</w:t>
-      </w:r>
-    </w:p>
-    <w:p>
-      <w:pPr>
-        <w:spacing w:after="0" w:line="360" w:lineRule="auto"/>
-        <w:jc w:val="both"/>
-        <w:rPr>
-          <w:rFonts w:ascii="Myriad Pro" w:hAnsi="Myriad Pro" w:cs="Arial"/>
-          <w:lang w:val="es-VE"/>
-        </w:rPr>
-      </w:pPr>
-      <w:r>
-        <w:rPr>
-          <w:rFonts w:ascii="Myriad Pro" w:hAnsi="Myriad Pro" w:cs="Arial"/>
-          <w:lang w:val="es-VE"/>
-        </w:rPr>
-        <w:t>--Al crear/modificar se verifica que el ID padre y el ID hijo no sean iguales</w:t>
-      </w:r>
-      <w:r>
-        <w:rPr>
-          <w:rFonts w:ascii="Myriad Pro" w:hAnsi="Myriad Pro" w:cs="Arial"/>
-          <w:lang w:val="es-VE"/>
-        </w:rPr>
-        <w:t>……..</w:t>
-      </w:r>
-      <w:r>
-        <w:rPr>
-          <w:rFonts w:ascii="Myriad Pro" w:hAnsi="Myriad Pro" w:cs="Arial"/>
-          <w:lang w:val="es-VE"/>
-        </w:rPr>
-        <w:t>s</w:t>
+      <w:proofErr w:type="spellStart"/>
+      <w:r>
+        <w:rPr>
+          <w:rFonts w:ascii="Myriad Pro" w:hAnsi="Myriad Pro" w:cs="Arial"/>
+          <w:lang w:val="es-VE"/>
+        </w:rPr>
+        <w:t>pr_categorias</w:t>
+      </w:r>
+      <w:proofErr w:type="spellEnd"/>
+      <w:r>
+        <w:rPr>
+          <w:rFonts w:ascii="Myriad Pro" w:hAnsi="Myriad Pro" w:cs="Arial"/>
+          <w:lang w:val="es-VE"/>
+        </w:rPr>
+        <w:t>: Conjunto (</w:t>
+      </w:r>
+      <w:proofErr w:type="spellStart"/>
+      <w:r>
+        <w:rPr>
+          <w:rFonts w:ascii="Myriad Pro" w:hAnsi="Myriad Pro" w:cs="Arial"/>
+          <w:lang w:val="es-VE"/>
+        </w:rPr>
+        <w:t>VArray</w:t>
+      </w:r>
+      <w:proofErr w:type="spellEnd"/>
+      <w:r>
+        <w:rPr>
+          <w:rFonts w:ascii="Myriad Pro" w:hAnsi="Myriad Pro" w:cs="Arial"/>
+          <w:lang w:val="es-VE"/>
+        </w:rPr>
+        <w:t>) de varchar2 con las categorías del producto.</w:t>
+      </w:r>
+    </w:p>
+    <w:p>
+      <w:pPr>
+        <w:spacing w:after="0" w:line="360" w:lineRule="auto"/>
+        <w:rPr>
+          <w:rFonts w:ascii="Myriad Pro" w:hAnsi="Myriad Pro" w:cs="Arial"/>
+          <w:lang w:val="es-VE"/>
+        </w:rPr>
+      </w:pPr>
+    </w:p>
+    <w:p>
+      <w:pPr>
+        <w:spacing w:after="0" w:line="360" w:lineRule="auto"/>
+        <w:rPr>
+          <w:rFonts w:ascii="Myriad Pro" w:hAnsi="Myriad Pro" w:cs="Arial"/>
+          <w:b/>
+          <w:lang w:val="es-VE"/>
+        </w:rPr>
+      </w:pPr>
+      <w:r>
+        <w:rPr>
+          <w:rFonts w:ascii="Myriad Pro" w:hAnsi="Myriad Pro" w:cs="Arial"/>
+          <w:b/>
+          <w:lang w:val="es-VE"/>
+        </w:rPr>
+        <w:t>[TRIG] VALIDAR_TIENDA, en tabla TIENDA, antes de modificar.</w:t>
+      </w:r>
+    </w:p>
+    <w:p>
+      <w:pPr>
+        <w:spacing w:after="0" w:line="360" w:lineRule="auto"/>
+        <w:rPr>
+          <w:rFonts w:ascii="Myriad Pro" w:hAnsi="Myriad Pro" w:cs="Arial"/>
+          <w:lang w:val="es-VE"/>
+        </w:rPr>
+      </w:pPr>
+      <w:r>
+        <w:rPr>
+          <w:rFonts w:ascii="Myriad Pro" w:hAnsi="Myriad Pro" w:cs="Arial"/>
+          <w:lang w:val="es-VE"/>
+        </w:rPr>
+        <w:t xml:space="preserve">--Al crear/modificar un registro se verifica la existencia, integridad y consistencia de los atributos con </w:t>
+      </w:r>
+      <w:proofErr w:type="spellStart"/>
+      <w:r>
+        <w:rPr>
+          <w:rFonts w:ascii="Myriad Pro" w:hAnsi="Myriad Pro" w:cs="Arial"/>
+          <w:lang w:val="es-VE"/>
+        </w:rPr>
+        <w:t>TDAs</w:t>
+      </w:r>
+      <w:proofErr w:type="spellEnd"/>
+      <w:r>
+        <w:rPr>
+          <w:rFonts w:ascii="Myriad Pro" w:hAnsi="Myriad Pro" w:cs="Arial"/>
+          <w:lang w:val="es-VE"/>
+        </w:rPr>
+        <w:t xml:space="preserve"> y otros:</w:t>
+      </w:r>
+    </w:p>
+    <w:p>
+      <w:pPr>
+        <w:pStyle w:val="ListParagraph"/>
+        <w:numPr>
+          <w:ilvl w:val="0"/>
+          <w:numId w:val="8"/>
+        </w:numPr>
+        <w:spacing w:after="0" w:line="360" w:lineRule="auto"/>
+        <w:rPr>
+          <w:rFonts w:ascii="Myriad Pro" w:hAnsi="Myriad Pro" w:cs="Arial"/>
+          <w:lang w:val="es-VE"/>
+        </w:rPr>
+      </w:pPr>
+      <w:proofErr w:type="spellStart"/>
+      <w:r>
+        <w:rPr>
+          <w:rFonts w:ascii="Myriad Pro" w:hAnsi="Myriad Pro" w:cs="Arial"/>
+          <w:lang w:val="es-VE"/>
+        </w:rPr>
+        <w:t>ti_horario</w:t>
+      </w:r>
+      <w:proofErr w:type="spellEnd"/>
+      <w:r>
+        <w:rPr>
+          <w:rFonts w:ascii="Myriad Pro" w:hAnsi="Myriad Pro" w:cs="Arial"/>
+          <w:lang w:val="es-VE"/>
+        </w:rPr>
+        <w:t xml:space="preserve">: NT de HORARIO, no se repiten los valores. En HORARIO </w:t>
+      </w:r>
+      <w:proofErr w:type="spellStart"/>
+      <w:r>
+        <w:rPr>
+          <w:rFonts w:ascii="Myriad Pro" w:hAnsi="Myriad Pro" w:cs="Arial"/>
+          <w:lang w:val="es-VE"/>
+        </w:rPr>
+        <w:t>hr_dia</w:t>
+      </w:r>
+      <w:proofErr w:type="spellEnd"/>
+      <w:r>
+        <w:rPr>
+          <w:rFonts w:ascii="Myriad Pro" w:hAnsi="Myriad Pro" w:cs="Arial"/>
+          <w:lang w:val="es-VE"/>
+        </w:rPr>
+        <w:t xml:space="preserve"> debe tener </w:t>
+      </w:r>
+      <w:proofErr w:type="spellStart"/>
+      <w:r>
+        <w:rPr>
+          <w:rFonts w:ascii="Myriad Pro" w:hAnsi="Myriad Pro" w:cs="Arial"/>
+          <w:lang w:val="es-VE"/>
+        </w:rPr>
+        <w:t>check</w:t>
+      </w:r>
+      <w:proofErr w:type="spellEnd"/>
+      <w:r>
+        <w:rPr>
+          <w:rFonts w:ascii="Myriad Pro" w:hAnsi="Myriad Pro" w:cs="Arial"/>
+          <w:lang w:val="es-VE"/>
+        </w:rPr>
+        <w:t xml:space="preserve"> de día de la semana, y </w:t>
+      </w:r>
+      <w:proofErr w:type="spellStart"/>
+      <w:r>
+        <w:rPr>
+          <w:rFonts w:ascii="Myriad Pro" w:hAnsi="Myriad Pro" w:cs="Arial"/>
+          <w:lang w:val="es-VE"/>
+        </w:rPr>
+        <w:t>hr_inicio</w:t>
+      </w:r>
+      <w:proofErr w:type="spellEnd"/>
+      <w:r>
+        <w:rPr>
+          <w:rFonts w:ascii="Myriad Pro" w:hAnsi="Myriad Pro" w:cs="Arial"/>
+          <w:lang w:val="es-VE"/>
+        </w:rPr>
+        <w:t xml:space="preserve"> &lt; </w:t>
+      </w:r>
+      <w:proofErr w:type="spellStart"/>
+      <w:r>
+        <w:rPr>
+          <w:rFonts w:ascii="Myriad Pro" w:hAnsi="Myriad Pro" w:cs="Arial"/>
+          <w:lang w:val="es-VE"/>
+        </w:rPr>
+        <w:t>hr_fin</w:t>
+      </w:r>
+      <w:proofErr w:type="spellEnd"/>
+      <w:r>
+        <w:rPr>
+          <w:rFonts w:ascii="Myriad Pro" w:hAnsi="Myriad Pro" w:cs="Arial"/>
+          <w:lang w:val="es-VE"/>
+        </w:rPr>
+        <w:t>.</w:t>
+      </w:r>
+    </w:p>
+    <w:p>
+      <w:pPr>
+        <w:pStyle w:val="ListParagraph"/>
+        <w:numPr>
+          <w:ilvl w:val="0"/>
+          <w:numId w:val="8"/>
+        </w:numPr>
+        <w:spacing w:after="0" w:line="360" w:lineRule="auto"/>
+        <w:rPr>
+          <w:rFonts w:ascii="Myriad Pro" w:hAnsi="Myriad Pro" w:cs="Arial"/>
+          <w:lang w:val="es-VE"/>
+        </w:rPr>
+      </w:pPr>
+      <w:proofErr w:type="spellStart"/>
+      <w:r>
+        <w:rPr>
+          <w:rFonts w:ascii="Myriad Pro" w:hAnsi="Myriad Pro" w:cs="Arial"/>
+          <w:lang w:val="es-VE"/>
+        </w:rPr>
+        <w:t>ti_fotos</w:t>
+      </w:r>
+      <w:proofErr w:type="spellEnd"/>
+      <w:r>
+        <w:rPr>
+          <w:rFonts w:ascii="Myriad Pro" w:hAnsi="Myriad Pro" w:cs="Arial"/>
+          <w:lang w:val="es-VE"/>
+        </w:rPr>
+        <w:t>: NT de BLOB (Imágenes)</w:t>
+      </w:r>
+    </w:p>
+    <w:p>
+      <w:pPr>
+        <w:pStyle w:val="ListParagraph"/>
+        <w:numPr>
+          <w:ilvl w:val="0"/>
+          <w:numId w:val="8"/>
+        </w:numPr>
+        <w:spacing w:after="0" w:line="360" w:lineRule="auto"/>
+        <w:rPr>
+          <w:rFonts w:ascii="Myriad Pro" w:hAnsi="Myriad Pro" w:cs="Arial"/>
+          <w:lang w:val="es-VE"/>
+        </w:rPr>
+      </w:pPr>
+      <w:proofErr w:type="spellStart"/>
+      <w:r>
+        <w:rPr>
+          <w:rFonts w:ascii="Myriad Pro" w:hAnsi="Myriad Pro" w:cs="Arial"/>
+          <w:lang w:val="es-VE"/>
+        </w:rPr>
+        <w:t>ti_direccion</w:t>
+      </w:r>
+      <w:proofErr w:type="spellEnd"/>
+      <w:r>
+        <w:rPr>
+          <w:rFonts w:ascii="Myriad Pro" w:hAnsi="Myriad Pro" w:cs="Arial"/>
+          <w:lang w:val="es-VE"/>
+        </w:rPr>
+        <w:t xml:space="preserve">: TDA con valores no nulos, </w:t>
+      </w:r>
+      <w:proofErr w:type="spellStart"/>
+      <w:r>
+        <w:rPr>
+          <w:rFonts w:ascii="Myriad Pro" w:hAnsi="Myriad Pro" w:cs="Arial"/>
+          <w:lang w:val="es-VE"/>
+        </w:rPr>
+        <w:t>di_telefonos</w:t>
+      </w:r>
+      <w:proofErr w:type="spellEnd"/>
+      <w:r>
+        <w:rPr>
+          <w:rFonts w:ascii="Myriad Pro" w:hAnsi="Myriad Pro" w:cs="Arial"/>
+          <w:lang w:val="es-VE"/>
+        </w:rPr>
+        <w:t xml:space="preserve"> es un </w:t>
+      </w:r>
+      <w:proofErr w:type="spellStart"/>
+      <w:r>
+        <w:rPr>
+          <w:rFonts w:ascii="Myriad Pro" w:hAnsi="Myriad Pro" w:cs="Arial"/>
+          <w:lang w:val="es-VE"/>
+        </w:rPr>
+        <w:t>VArray</w:t>
+      </w:r>
+      <w:proofErr w:type="spellEnd"/>
+      <w:r>
+        <w:rPr>
+          <w:rFonts w:ascii="Myriad Pro" w:hAnsi="Myriad Pro" w:cs="Arial"/>
+          <w:lang w:val="es-VE"/>
+        </w:rPr>
+        <w:t xml:space="preserve"> de TELEFONO, cuyo tipo (</w:t>
+      </w:r>
+      <w:proofErr w:type="spellStart"/>
+      <w:r>
+        <w:rPr>
+          <w:rFonts w:ascii="Myriad Pro" w:hAnsi="Myriad Pro" w:cs="Arial"/>
+          <w:lang w:val="es-VE"/>
+        </w:rPr>
+        <w:t>tele_tipo</w:t>
+      </w:r>
+      <w:proofErr w:type="spellEnd"/>
+      <w:r>
+        <w:rPr>
+          <w:rFonts w:ascii="Myriad Pro" w:hAnsi="Myriad Pro" w:cs="Arial"/>
+          <w:lang w:val="es-VE"/>
+        </w:rPr>
+        <w:t xml:space="preserve">) debe tener </w:t>
+      </w:r>
+      <w:proofErr w:type="spellStart"/>
+      <w:r>
+        <w:rPr>
+          <w:rFonts w:ascii="Myriad Pro" w:hAnsi="Myriad Pro" w:cs="Arial"/>
+          <w:lang w:val="es-VE"/>
+        </w:rPr>
+        <w:t>check</w:t>
+      </w:r>
+      <w:proofErr w:type="spellEnd"/>
+      <w:r>
+        <w:rPr>
+          <w:rFonts w:ascii="Myriad Pro" w:hAnsi="Myriad Pro" w:cs="Arial"/>
+          <w:lang w:val="es-VE"/>
+        </w:rPr>
+        <w:t>.</w:t>
+      </w:r>
+    </w:p>
+    <w:p>
+      <w:pPr>
+        <w:spacing w:after="0" w:line="360" w:lineRule="auto"/>
+        <w:rPr>
+          <w:rFonts w:ascii="Myriad Pro" w:hAnsi="Myriad Pro" w:cs="Arial"/>
+          <w:lang w:val="es-VE"/>
+        </w:rPr>
+      </w:pPr>
+    </w:p>
+    <w:p>
+      <w:pPr>
+        <w:spacing w:after="0" w:line="360" w:lineRule="auto"/>
+        <w:rPr>
+          <w:rFonts w:ascii="Myriad Pro" w:hAnsi="Myriad Pro" w:cs="Arial"/>
+          <w:b/>
+          <w:lang w:val="es-VE"/>
+        </w:rPr>
+      </w:pPr>
+      <w:r>
+        <w:rPr>
+          <w:rFonts w:ascii="Myriad Pro" w:hAnsi="Myriad Pro" w:cs="Arial"/>
+          <w:b/>
+          <w:lang w:val="es-VE"/>
+        </w:rPr>
+        <w:t xml:space="preserve">[TRIG] </w:t>
+      </w:r>
+      <w:r>
+        <w:rPr>
+          <w:rFonts w:ascii="Myriad Pro" w:hAnsi="Myriad Pro" w:cs="Arial"/>
+          <w:b/>
+          <w:lang w:val="es-VE"/>
+        </w:rPr>
+        <w:t>VALIDAR_PAIS, en tabla PAIS, antes de modificar.</w:t>
+      </w:r>
+    </w:p>
+    <w:p>
+      <w:pPr>
+        <w:spacing w:after="0" w:line="360" w:lineRule="auto"/>
+        <w:rPr>
+          <w:rFonts w:ascii="Myriad Pro" w:hAnsi="Myriad Pro" w:cs="Arial"/>
+          <w:lang w:val="es-VE"/>
+        </w:rPr>
+      </w:pPr>
+      <w:r>
+        <w:rPr>
+          <w:rFonts w:ascii="Myriad Pro" w:hAnsi="Myriad Pro" w:cs="Arial"/>
+          <w:lang w:val="es-VE"/>
+        </w:rPr>
+        <w:t xml:space="preserve">--Al crear/modificar se verifica el atributo </w:t>
+      </w:r>
+      <w:proofErr w:type="spellStart"/>
+      <w:r>
+        <w:rPr>
+          <w:rFonts w:ascii="Myriad Pro" w:hAnsi="Myriad Pro" w:cs="Arial"/>
+          <w:lang w:val="es-VE"/>
+        </w:rPr>
+        <w:t>pa_moneda</w:t>
+      </w:r>
+      <w:proofErr w:type="spellEnd"/>
+      <w:r>
+        <w:rPr>
+          <w:rFonts w:ascii="Myriad Pro" w:hAnsi="Myriad Pro" w:cs="Arial"/>
+          <w:lang w:val="es-VE"/>
+        </w:rPr>
+        <w:t>, de tipo TDA MONEDA</w:t>
       </w:r>
       <w:bookmarkStart w:id="0" w:name="_GoBack"/>
       <w:bookmarkEnd w:id="0"/>
@@ -565,6 +923,176 @@
     <w:p>
       <w:pPr>
         <w:spacing w:after="0" w:line="360" w:lineRule="auto"/>
+        <w:rPr>
+          <w:rFonts w:ascii="Myriad Pro" w:hAnsi="Myriad Pro" w:cs="Arial"/>
+          <w:lang w:val="es-VE"/>
+        </w:rPr>
+      </w:pPr>
+    </w:p>
+    <w:p>
+      <w:pPr>
+        <w:spacing w:after="0" w:line="360" w:lineRule="auto"/>
+        <w:rPr>
+          <w:rFonts w:ascii="Myriad Pro" w:hAnsi="Myriad Pro" w:cs="Arial"/>
+          <w:lang w:val="es-VE"/>
+        </w:rPr>
+      </w:pPr>
+    </w:p>
+    <w:p>
+      <w:pPr>
+        <w:spacing w:after="0" w:line="360" w:lineRule="auto"/>
+        <w:jc w:val="both"/>
+        <w:rPr>
+          <w:rFonts w:ascii="Myriad Pro" w:hAnsi="Myriad Pro" w:cs="Arial"/>
+          <w:b/>
+          <w:lang w:val="es-VE"/>
+        </w:rPr>
+      </w:pPr>
+      <w:r>
+        <w:rPr>
+          <w:rFonts w:ascii="Myriad Pro" w:hAnsi="Myriad Pro" w:cs="Arial"/>
+          <w:b/>
+          <w:lang w:val="es-VE"/>
+        </w:rPr>
+        <w:t xml:space="preserve"> </w:t>
+      </w:r>
+      <w:r>
+        <w:rPr>
+          <w:rFonts w:ascii="Myriad Pro" w:hAnsi="Myriad Pro" w:cs="Arial"/>
+          <w:b/>
+          <w:lang w:val="es-VE"/>
+        </w:rPr>
+        <w:t>[TRIG] VALIDAR_EST_CIUD, en tabla ESTADO_CIUDAD, antes de modificar</w:t>
+      </w:r>
+    </w:p>
+    <w:p>
+      <w:pPr>
+        <w:spacing w:after="0" w:line="360" w:lineRule="auto"/>
+        <w:jc w:val="both"/>
+        <w:rPr>
+          <w:rFonts w:ascii="Myriad Pro" w:hAnsi="Myriad Pro" w:cs="Arial"/>
+          <w:lang w:val="es-VE"/>
+        </w:rPr>
+      </w:pPr>
+      <w:r>
+        <w:rPr>
+          <w:rFonts w:ascii="Myriad Pro" w:hAnsi="Myriad Pro" w:cs="Arial"/>
+          <w:lang w:val="es-VE"/>
+        </w:rPr>
+        <w:t>--Al crear/modificar un registro se verifica el tipo, si es un Estado la foránea recursiva debe estar vacía; si el tipo es una Ciudad la foránea recursiva debe tener el ID del estado padre. La foránea recursiva no puede ser la misma ID del hijo</w:t>
+      </w:r>
+    </w:p>
+    <w:p>
+      <w:pPr>
+        <w:spacing w:after="0" w:line="360" w:lineRule="auto"/>
+        <w:jc w:val="both"/>
+        <w:rPr>
+          <w:rFonts w:ascii="Myriad Pro" w:hAnsi="Myriad Pro" w:cs="Arial"/>
+          <w:lang w:val="es-VE"/>
+        </w:rPr>
+      </w:pPr>
+    </w:p>
+    <w:p>
+      <w:pPr>
+        <w:spacing w:after="0" w:line="360" w:lineRule="auto"/>
+        <w:jc w:val="both"/>
+        <w:rPr>
+          <w:rFonts w:ascii="Myriad Pro" w:hAnsi="Myriad Pro" w:cs="Arial"/>
+          <w:b/>
+          <w:lang w:val="es-VE"/>
+        </w:rPr>
+      </w:pPr>
+      <w:r>
+        <w:rPr>
+          <w:rFonts w:ascii="Myriad Pro" w:hAnsi="Myriad Pro" w:cs="Arial"/>
+          <w:b/>
+          <w:lang w:val="es-VE"/>
+        </w:rPr>
+        <w:t>[TRIG] VALIDAR_PR_REL, en tabla PROD_REL, antes de modificar</w:t>
+      </w:r>
+    </w:p>
+    <w:p>
+      <w:pPr>
+        <w:spacing w:after="0" w:line="360" w:lineRule="auto"/>
+        <w:jc w:val="both"/>
+        <w:rPr>
+          <w:rFonts w:ascii="Myriad Pro" w:hAnsi="Myriad Pro" w:cs="Arial"/>
+          <w:lang w:val="es-VE"/>
+        </w:rPr>
+      </w:pPr>
+      <w:r>
+        <w:rPr>
+          <w:rFonts w:ascii="Myriad Pro" w:hAnsi="Myriad Pro" w:cs="Arial"/>
+          <w:lang w:val="es-VE"/>
+        </w:rPr>
+        <w:t>--Al crear/modificar se verifica que el ID padre y el ID hijo no sean iguales.</w:t>
+      </w:r>
+    </w:p>
+    <w:p>
+      <w:pPr>
+        <w:spacing w:after="0" w:line="360" w:lineRule="auto"/>
+        <w:jc w:val="both"/>
+        <w:rPr>
+          <w:rFonts w:ascii="Myriad Pro" w:hAnsi="Myriad Pro" w:cs="Arial"/>
+          <w:lang w:val="es-VE"/>
+        </w:rPr>
+      </w:pPr>
+    </w:p>
+    <w:p>
+      <w:pPr>
+        <w:spacing w:after="0" w:line="360" w:lineRule="auto"/>
+        <w:jc w:val="both"/>
+        <w:rPr>
+          <w:rFonts w:ascii="Myriad Pro" w:hAnsi="Myriad Pro" w:cs="Arial"/>
+          <w:b/>
+          <w:lang w:val="es-VE"/>
+        </w:rPr>
+      </w:pPr>
+      <w:r>
+        <w:rPr>
+          <w:rFonts w:ascii="Myriad Pro" w:hAnsi="Myriad Pro" w:cs="Arial"/>
+          <w:b/>
+          <w:lang w:val="es-VE"/>
+        </w:rPr>
+        <w:t>[TRIG] VALIDAR_CLAS_REL, en tabla CLAS_CLAS, antes de modificar</w:t>
+      </w:r>
+    </w:p>
+    <w:p>
+      <w:pPr>
+        <w:spacing w:after="0" w:line="360" w:lineRule="auto"/>
+        <w:jc w:val="both"/>
+        <w:rPr>
+          <w:rFonts w:ascii="Myriad Pro" w:hAnsi="Myriad Pro" w:cs="Arial"/>
+          <w:lang w:val="es-VE"/>
+        </w:rPr>
+      </w:pPr>
+      <w:r>
+        <w:rPr>
+          <w:rFonts w:ascii="Myriad Pro" w:hAnsi="Myriad Pro" w:cs="Arial"/>
+          <w:lang w:val="es-VE"/>
+        </w:rPr>
+        <w:t>--Al crear/modificar se verifica que el ID padre y el ID hijo no sean iguales</w:t>
+      </w:r>
+      <w:proofErr w:type="gramStart"/>
+      <w:r>
+        <w:rPr>
+          <w:rFonts w:ascii="Myriad Pro" w:hAnsi="Myriad Pro" w:cs="Arial"/>
+          <w:lang w:val="es-VE"/>
+        </w:rPr>
+        <w:t>……..</w:t>
+      </w:r>
+      <w:r>
+        <w:rPr>
+          <w:rFonts w:ascii="Myriad Pro" w:hAnsi="Myriad Pro" w:cs="Arial"/>
+          <w:lang w:val="es-VE"/>
+        </w:rPr>
+        <w:t>s</w:t>
+      </w:r>
+      <w:proofErr w:type="gramEnd"/>
+    </w:p>
+    <w:p>
+      <w:pPr>
+        <w:spacing w:after="0" w:line="360" w:lineRule="auto"/>
         <w:jc w:val="both"/>
         <w:rPr>
           <w:rFonts w:ascii="Myriad Pro" w:hAnsi="Myriad Pro" w:cs="Arial"/>
@@ -708,24 +1236,7 @@
           <w:color w:val="808080" w:themeColor="background1" w:themeShade="80"/>
           <w:lang w:val="es-VE"/>
         </w:rPr>
-        <w:lastRenderedPageBreak/>
-        <w:t>El sistema permitirá que el cliente una vez efectuada su compra valore el producto y será mostrado 2 semanas después de haber efectuado la co</w:t>
-      </w:r>
-      <w:r>
-        <w:rPr>
-          <w:rFonts w:ascii="Myriad Pro" w:hAnsi="Myriad Pro" w:cs="Arial"/>
-          <w:color w:val="808080" w:themeColor="background1" w:themeShade="80"/>
-          <w:lang w:val="es-VE"/>
-        </w:rPr>
-        <w:t>m</w:t>
-      </w:r>
-      <w:r>
-        <w:rPr>
-          <w:rFonts w:ascii="Myriad Pro" w:hAnsi="Myriad Pro" w:cs="Arial"/>
-          <w:color w:val="808080" w:themeColor="background1" w:themeShade="80"/>
-          <w:lang w:val="es-VE"/>
-        </w:rPr>
-        <w:t>pra.</w:t>
+        <w:t>El sistema permitirá que el cliente una vez efectuada su compra valore el producto y será mostrado 2 semanas después de haber efectuado la compra.</w:t>
       </w:r>
     </w:p>
     <w:p>
@@ -842,7 +1353,25 @@
           <w:color w:val="808080" w:themeColor="background1" w:themeShade="80"/>
           <w:lang w:val="es-VE"/>
         </w:rPr>
-        <w:t xml:space="preserve">Verificar limite de compra por país </w:t>
+        <w:t xml:space="preserve">Verificar </w:t>
+      </w:r>
+      <w:proofErr w:type="spellStart"/>
+      <w:r>
+        <w:rPr>
+          <w:rFonts w:ascii="Myriad Pro" w:hAnsi="Myriad Pro" w:cs="Arial"/>
+          <w:color w:val="808080" w:themeColor="background1" w:themeShade="80"/>
+          <w:lang w:val="es-VE"/>
+        </w:rPr>
+        <w:t>limite</w:t>
+      </w:r>
+      <w:proofErr w:type="spellEnd"/>
+      <w:r>
+        <w:rPr>
+          <w:rFonts w:ascii="Myriad Pro" w:hAnsi="Myriad Pro" w:cs="Arial"/>
+          <w:color w:val="808080" w:themeColor="background1" w:themeShade="80"/>
+          <w:lang w:val="es-VE"/>
+        </w:rPr>
+        <w:t xml:space="preserve"> de compra por país </w:t>
       </w:r>
     </w:p>
     <w:p>
@@ -1009,23 +1538,7 @@
           <w:color w:val="808080" w:themeColor="background1" w:themeShade="80"/>
           <w:lang w:val="es-VE"/>
         </w:rPr>
-        <w:t>El sistema llevara el inventario de los productos (compra y venta) de la tie</w:t>
-      </w:r>
-      <w:r>
-        <w:rPr>
-          <w:rFonts w:ascii="Myriad Pro" w:hAnsi="Myriad Pro" w:cs="Arial"/>
-          <w:color w:val="808080" w:themeColor="background1" w:themeShade="80"/>
-          <w:lang w:val="es-VE"/>
-        </w:rPr>
-        <w:t>n</w:t>
-      </w:r>
-      <w:r>
-        <w:rPr>
-          <w:rFonts w:ascii="Myriad Pro" w:hAnsi="Myriad Pro" w:cs="Arial"/>
-          <w:color w:val="808080" w:themeColor="background1" w:themeShade="80"/>
-          <w:lang w:val="es-VE"/>
-        </w:rPr>
-        <w:t>da.</w:t>
+        <w:t>El sistema llevara el inventario de los productos (compra y venta) de la tienda.</w:t>
       </w:r>
     </w:p>
     <w:p>
@@ -1097,7 +1610,26 @@
           <w:color w:val="808080" w:themeColor="background1" w:themeShade="80"/>
           <w:lang w:val="es-VE"/>
         </w:rPr>
-        <w:t>El sistema automatizara que en la venta de las tiendas, estas vendan al precio del catalogo, no puede ser mayor.</w:t>
+        <w:lastRenderedPageBreak/>
+        <w:t xml:space="preserve">El sistema automatizara que en la venta de las tiendas, estas vendan al precio del </w:t>
+      </w:r>
+      <w:proofErr w:type="spellStart"/>
+      <w:r>
+        <w:rPr>
+          <w:rFonts w:ascii="Myriad Pro" w:hAnsi="Myriad Pro" w:cs="Arial"/>
+          <w:color w:val="808080" w:themeColor="background1" w:themeShade="80"/>
+          <w:lang w:val="es-VE"/>
+        </w:rPr>
+        <w:t>catalogo</w:t>
+      </w:r>
+      <w:proofErr w:type="spellEnd"/>
+      <w:r>
+        <w:rPr>
+          <w:rFonts w:ascii="Myriad Pro" w:hAnsi="Myriad Pro" w:cs="Arial"/>
+          <w:color w:val="808080" w:themeColor="background1" w:themeShade="80"/>
+          <w:lang w:val="es-VE"/>
+        </w:rPr>
+        <w:t>, no puede ser mayor.</w:t>
       </w:r>
     </w:p>
     <w:p>
@@ -1121,23 +1653,7 @@
           <w:color w:val="808080" w:themeColor="background1" w:themeShade="80"/>
           <w:lang w:val="es-VE"/>
         </w:rPr>
-        <w:t>Al momento de generar la factura el usuario deberá registrar en el sistema el tipo de usuario final que va a usar esos artículos, registrando edad y g</w:t>
-      </w:r>
-      <w:r>
-        <w:rPr>
-          <w:rFonts w:ascii="Myriad Pro" w:hAnsi="Myriad Pro" w:cs="Arial"/>
-          <w:color w:val="808080" w:themeColor="background1" w:themeShade="80"/>
-          <w:lang w:val="es-VE"/>
-        </w:rPr>
-        <w:t>é</w:t>
-      </w:r>
-      <w:r>
-        <w:rPr>
-          <w:rFonts w:ascii="Myriad Pro" w:hAnsi="Myriad Pro" w:cs="Arial"/>
-          <w:color w:val="808080" w:themeColor="background1" w:themeShade="80"/>
-          <w:lang w:val="es-VE"/>
-        </w:rPr>
-        <w:t>nero.</w:t>
+        <w:t>Al momento de generar la factura el usuario deberá registrar en el sistema el tipo de usuario final que va a usar esos artículos, registrando edad y género.</w:t>
       </w:r>
     </w:p>
     <w:p>
@@ -1401,7 +1917,6 @@
           <w:color w:val="808080" w:themeColor="background1" w:themeShade="80"/>
           <w:lang w:val="es-VE"/>
         </w:rPr>
-        <w:lastRenderedPageBreak/>
         <w:t>Control de inventario</w:t>
       </w:r>
     </w:p>
@@ -1690,14 +2205,25 @@
           <w:lang w:val="es-VE"/>
         </w:rPr>
       </w:pPr>
-      <w:r>
-        <w:rPr>
-          <w:rFonts w:ascii="Myriad Pro" w:hAnsi="Myriad Pro" w:cs="Arial"/>
-          <w:b/>
-          <w:color w:val="808080" w:themeColor="background1" w:themeShade="80"/>
-          <w:lang w:val="es-VE"/>
-        </w:rPr>
-        <w:t>Control  de producción</w:t>
+      <w:proofErr w:type="gramStart"/>
+      <w:r>
+        <w:rPr>
+          <w:rFonts w:ascii="Myriad Pro" w:hAnsi="Myriad Pro" w:cs="Arial"/>
+          <w:b/>
+          <w:color w:val="808080" w:themeColor="background1" w:themeShade="80"/>
+          <w:lang w:val="es-VE"/>
+        </w:rPr>
+        <w:t>Control  de</w:t>
+      </w:r>
+      <w:proofErr w:type="gramEnd"/>
+      <w:r>
+        <w:rPr>
+          <w:rFonts w:ascii="Myriad Pro" w:hAnsi="Myriad Pro" w:cs="Arial"/>
+          <w:b/>
+          <w:color w:val="808080" w:themeColor="background1" w:themeShade="80"/>
+          <w:lang w:val="es-VE"/>
+        </w:rPr>
+        <w:t xml:space="preserve"> producción</w:t>
       </w:r>
     </w:p>
     <w:p>
@@ -1745,23 +2271,25 @@
           <w:color w:val="808080" w:themeColor="background1" w:themeShade="80"/>
           <w:lang w:val="es-VE"/>
         </w:rPr>
-        <w:t>El sistema registrara el envió de los pedidos hechos a la compañía que ti</w:t>
-      </w:r>
-      <w:r>
-        <w:rPr>
-          <w:rFonts w:ascii="Myriad Pro" w:hAnsi="Myriad Pro" w:cs="Arial"/>
-          <w:color w:val="808080" w:themeColor="background1" w:themeShade="80"/>
-          <w:lang w:val="es-VE"/>
-        </w:rPr>
-        <w:t>e</w:t>
-      </w:r>
-      <w:r>
-        <w:rPr>
-          <w:rFonts w:ascii="Myriad Pro" w:hAnsi="Myriad Pro" w:cs="Arial"/>
-          <w:color w:val="808080" w:themeColor="background1" w:themeShade="80"/>
-          <w:lang w:val="es-VE"/>
-        </w:rPr>
-        <w:t>ne como lineamiento no tardar más de 5 días en enviar un pedido después de que este es recibido en la fábrica.</w:t>
+        <w:t xml:space="preserve">El sistema registrara </w:t>
+      </w:r>
+      <w:proofErr w:type="spellStart"/>
+      <w:r>
+        <w:rPr>
+          <w:rFonts w:ascii="Myriad Pro" w:hAnsi="Myriad Pro" w:cs="Arial"/>
+          <w:color w:val="808080" w:themeColor="background1" w:themeShade="80"/>
+          <w:lang w:val="es-VE"/>
+        </w:rPr>
+        <w:t>el</w:t>
+      </w:r>
+      <w:proofErr w:type="spellEnd"/>
+      <w:r>
+        <w:rPr>
+          <w:rFonts w:ascii="Myriad Pro" w:hAnsi="Myriad Pro" w:cs="Arial"/>
+          <w:color w:val="808080" w:themeColor="background1" w:themeShade="80"/>
+          <w:lang w:val="es-VE"/>
+        </w:rPr>
+        <w:t xml:space="preserve"> envió de los pedidos hechos a la compañía que tiene como lineamiento no tardar más de 5 días en enviar un pedido después de que este es recibido en la fábrica.</w:t>
       </w:r>
     </w:p>
     <w:p>
@@ -1785,23 +2313,26 @@
           <w:color w:val="808080" w:themeColor="background1" w:themeShade="80"/>
           <w:lang w:val="es-VE"/>
         </w:rPr>
-        <w:t>El sistema solo registrara el envió de los pedidos a la tienda solo si compl</w:t>
-      </w:r>
-      <w:r>
-        <w:rPr>
-          <w:rFonts w:ascii="Myriad Pro" w:hAnsi="Myriad Pro" w:cs="Arial"/>
-          <w:color w:val="808080" w:themeColor="background1" w:themeShade="80"/>
-          <w:lang w:val="es-VE"/>
-        </w:rPr>
-        <w:t>e</w:t>
-      </w:r>
-      <w:r>
-        <w:rPr>
-          <w:rFonts w:ascii="Myriad Pro" w:hAnsi="Myriad Pro" w:cs="Arial"/>
-          <w:color w:val="808080" w:themeColor="background1" w:themeShade="80"/>
-          <w:lang w:val="es-VE"/>
-        </w:rPr>
-        <w:t>tos.</w:t>
+        <w:lastRenderedPageBreak/>
+        <w:t xml:space="preserve">El sistema solo registrara </w:t>
+      </w:r>
+      <w:proofErr w:type="spellStart"/>
+      <w:r>
+        <w:rPr>
+          <w:rFonts w:ascii="Myriad Pro" w:hAnsi="Myriad Pro" w:cs="Arial"/>
+          <w:color w:val="808080" w:themeColor="background1" w:themeShade="80"/>
+          <w:lang w:val="es-VE"/>
+        </w:rPr>
+        <w:t>el</w:t>
+      </w:r>
+      <w:proofErr w:type="spellEnd"/>
+      <w:r>
+        <w:rPr>
+          <w:rFonts w:ascii="Myriad Pro" w:hAnsi="Myriad Pro" w:cs="Arial"/>
+          <w:color w:val="808080" w:themeColor="background1" w:themeShade="80"/>
+          <w:lang w:val="es-VE"/>
+        </w:rPr>
+        <w:t xml:space="preserve"> envió de los pedidos a la tienda solo si completos.</w:t>
       </w:r>
     </w:p>
     <w:p>
@@ -1851,25 +2382,7 @@
           <w:highlight w:val="yellow"/>
           <w:lang w:val="es-VE"/>
         </w:rPr>
-        <w:t>El usuario registrara en el sistema la eficiencia de las fabricas para la adm</w:t>
-      </w:r>
-      <w:r>
-        <w:rPr>
-          <w:rFonts w:ascii="Myriad Pro" w:hAnsi="Myriad Pro" w:cs="Arial"/>
-          <w:color w:val="808080" w:themeColor="background1" w:themeShade="80"/>
-          <w:highlight w:val="yellow"/>
-          <w:lang w:val="es-VE"/>
-        </w:rPr>
-        <w:t>i</w:t>
-      </w:r>
-      <w:r>
-        <w:rPr>
-          <w:rFonts w:ascii="Myriad Pro" w:hAnsi="Myriad Pro" w:cs="Arial"/>
-          <w:color w:val="808080" w:themeColor="background1" w:themeShade="80"/>
-          <w:highlight w:val="yellow"/>
-          <w:lang w:val="es-VE"/>
-        </w:rPr>
-        <w:t xml:space="preserve">nistración de los pedido </w:t>
+        <w:t xml:space="preserve">El usuario registrara en el sistema la eficiencia de las fabricas para la administración de los pedido </w:t>
       </w:r>
     </w:p>
     <w:p>
@@ -1895,25 +2408,7 @@
           <w:highlight w:val="yellow"/>
           <w:lang w:val="es-VE"/>
         </w:rPr>
-        <w:t>El sistema permitirá que se responda a los pedidos si se cuenta con la i</w:t>
-      </w:r>
-      <w:r>
-        <w:rPr>
-          <w:rFonts w:ascii="Myriad Pro" w:hAnsi="Myriad Pro" w:cs="Arial"/>
-          <w:color w:val="808080" w:themeColor="background1" w:themeShade="80"/>
-          <w:highlight w:val="yellow"/>
-          <w:lang w:val="es-VE"/>
-        </w:rPr>
-        <w:t>n</w:t>
-      </w:r>
-      <w:r>
-        <w:rPr>
-          <w:rFonts w:ascii="Myriad Pro" w:hAnsi="Myriad Pro" w:cs="Arial"/>
-          <w:color w:val="808080" w:themeColor="background1" w:themeShade="80"/>
-          <w:highlight w:val="yellow"/>
-          <w:lang w:val="es-VE"/>
-        </w:rPr>
-        <w:t>formación de la eficiencia.</w:t>
+        <w:t>El sistema permitirá que se responda a los pedidos si se cuenta con la información de la eficiencia.</w:t>
       </w:r>
     </w:p>
     <w:p>
@@ -2289,7 +2784,27 @@
           <w:highlight w:val="yellow"/>
           <w:lang w:val="es-VE"/>
         </w:rPr>
-        <w:t>Generar catalogo de los productos lego clasificado en temas, categorías y al rango de edades al que va destinado.</w:t>
+        <w:t xml:space="preserve">Generar </w:t>
+      </w:r>
+      <w:proofErr w:type="spellStart"/>
+      <w:r>
+        <w:rPr>
+          <w:rFonts w:ascii="Myriad Pro" w:hAnsi="Myriad Pro" w:cs="Arial"/>
+          <w:color w:val="808080" w:themeColor="background1" w:themeShade="80"/>
+          <w:highlight w:val="yellow"/>
+          <w:lang w:val="es-VE"/>
+        </w:rPr>
+        <w:t>catalogo</w:t>
+      </w:r>
+      <w:proofErr w:type="spellEnd"/>
+      <w:r>
+        <w:rPr>
+          <w:rFonts w:ascii="Myriad Pro" w:hAnsi="Myriad Pro" w:cs="Arial"/>
+          <w:color w:val="808080" w:themeColor="background1" w:themeShade="80"/>
+          <w:highlight w:val="yellow"/>
+          <w:lang w:val="es-VE"/>
+        </w:rPr>
+        <w:t xml:space="preserve"> de los productos lego clasificado en temas, categorías y al rango de edades al que va destinado.</w:t>
       </w:r>
     </w:p>
     <w:p>
@@ -2341,7 +2856,27 @@
           <w:highlight w:val="yellow"/>
           <w:lang w:val="es-VE"/>
         </w:rPr>
-        <w:t>Generar cronograma del inside tour.</w:t>
+        <w:t xml:space="preserve">Generar cronograma del </w:t>
+      </w:r>
+      <w:proofErr w:type="spellStart"/>
+      <w:r>
+        <w:rPr>
+          <w:rFonts w:ascii="Myriad Pro" w:hAnsi="Myriad Pro" w:cs="Arial"/>
+          <w:color w:val="808080" w:themeColor="background1" w:themeShade="80"/>
+          <w:highlight w:val="yellow"/>
+          <w:lang w:val="es-VE"/>
+        </w:rPr>
+        <w:t>inside</w:t>
+      </w:r>
+      <w:proofErr w:type="spellEnd"/>
+      <w:r>
+        <w:rPr>
+          <w:rFonts w:ascii="Myriad Pro" w:hAnsi="Myriad Pro" w:cs="Arial"/>
+          <w:color w:val="808080" w:themeColor="background1" w:themeShade="80"/>
+          <w:highlight w:val="yellow"/>
+          <w:lang w:val="es-VE"/>
+        </w:rPr>
+        <w:t xml:space="preserve"> tour.</w:t>
       </w:r>
     </w:p>
     <w:p>
@@ -2974,6 +3509,119 @@
     </w:lvl>
   </w:abstractNum>
   <w:abstractNum w:abstractNumId="5">
+    <w:nsid w:val="5D665F37"/>
+    <w:multiLevelType w:val="hybridMultilevel"/>
+    <w:tmpl w:val="015ED134"/>
+    <w:lvl w:ilvl="0" w:tplc="200A0001">
+      <w:start w:val="1"/>
+      <w:numFmt w:val="bullet"/>
+      <w:lvlText w:val=""/>
+      <w:lvlJc w:val="left"/>
+      <w:pPr>
+        <w:ind w:left="720" w:hanging="360"/>
+      </w:pPr>
+      <w:rPr>
+        <w:rFonts w:ascii="Symbol" w:hAnsi="Symbol" w:hint="default"/>
+      </w:rPr>
+    </w:lvl>
+    <w:lvl w:ilvl="1" w:tplc="200A0003" w:tentative="1">
+      <w:start w:val="1"/>
+      <w:numFmt w:val="bullet"/>
+      <w:lvlText w:val="o"/>
+      <w:lvlJc w:val="left"/>
+      <w:pPr>
+        <w:ind w:left="1440" w:hanging="360"/>
+      </w:pPr>
+      <w:rPr>
+        <w:rFonts w:ascii="Courier New" w:hAnsi="Courier New" w:cs="Courier New" w:hint="default"/>
+      </w:rPr>
+    </w:lvl>
+    <w:lvl w:ilvl="2" w:tplc="200A0005" w:tentative="1">
+      <w:start w:val="1"/>
+      <w:numFmt w:val="bullet"/>
+      <w:lvlText w:val=""/>
+      <w:lvlJc w:val="left"/>
+      <w:pPr>
+        <w:ind w:left="2160" w:hanging="360"/>
+      </w:pPr>
+      <w:rPr>
+        <w:rFonts w:ascii="Wingdings" w:hAnsi="Wingdings" w:hint="default"/>
+      </w:rPr>
+    </w:lvl>
+    <w:lvl w:ilvl="3" w:tplc="200A0001" w:tentative="1">
+      <w:start w:val="1"/>
+      <w:numFmt w:val="bullet"/>
+      <w:lvlText w:val=""/>
+      <w:lvlJc w:val="left"/>
+      <w:pPr>
+        <w:ind w:left="2880" w:hanging="360"/>
+      </w:pPr>
+      <w:rPr>
+        <w:rFonts w:ascii="Symbol" w:hAnsi="Symbol" w:hint="default"/>
+      </w:rPr>
+    </w:lvl>
+    <w:lvl w:ilvl="4" w:tplc="200A0003" w:tentative="1">
+      <w:start w:val="1"/>
+      <w:numFmt w:val="bullet"/>
+      <w:lvlText w:val="o"/>
+      <w:lvlJc w:val="left"/>
+      <w:pPr>
+        <w:ind w:left="3600" w:hanging="360"/>
+      </w:pPr>
+      <w:rPr>
+        <w:rFonts w:ascii="Courier New" w:hAnsi="Courier New" w:cs="Courier New" w:hint="default"/>
+      </w:rPr>
+    </w:lvl>
+    <w:lvl w:ilvl="5" w:tplc="200A0005" w:tentative="1">
+      <w:start w:val="1"/>
+      <w:numFmt w:val="bullet"/>
+      <w:lvlText w:val=""/>
+      <w:lvlJc w:val="left"/>
+      <w:pPr>
+        <w:ind w:left="4320" w:hanging="360"/>
+      </w:pPr>
+      <w:rPr>
+        <w:rFonts w:ascii="Wingdings" w:hAnsi="Wingdings" w:hint="default"/>
+      </w:rPr>
+    </w:lvl>
+    <w:lvl w:ilvl="6" w:tplc="200A0001" w:tentative="1">
+      <w:start w:val="1"/>
+      <w:numFmt w:val="bullet"/>
+      <w:lvlText w:val=""/>
+      <w:lvlJc w:val="left"/>
+      <w:pPr>
+        <w:ind w:left="5040" w:hanging="360"/>
+      </w:pPr>
+      <w:rPr>
+        <w:rFonts w:ascii="Symbol" w:hAnsi="Symbol" w:hint="default"/>
+      </w:rPr>
+    </w:lvl>
+    <w:lvl w:ilvl="7" w:tplc="200A0003" w:tentative="1">
+      <w:start w:val="1"/>
+      <w:numFmt w:val="bullet"/>
+      <w:lvlText w:val="o"/>
+      <w:lvlJc w:val="left"/>
+      <w:pPr>
+        <w:ind w:left="5760" w:hanging="360"/>
+      </w:pPr>
+      <w:rPr>
+        <w:rFonts w:ascii="Courier New" w:hAnsi="Courier New" w:cs="Courier New" w:hint="default"/>
+      </w:rPr>
+    </w:lvl>
+    <w:lvl w:ilvl="8" w:tplc="200A0005" w:tentative="1">
+      <w:start w:val="1"/>
+      <w:numFmt w:val="bullet"/>
+      <w:lvlText w:val=""/>
+      <w:lvlJc w:val="left"/>
+      <w:pPr>
+        <w:ind w:left="6480" w:hanging="360"/>
+      </w:pPr>
+      <w:rPr>
+        <w:rFonts w:ascii="Wingdings" w:hAnsi="Wingdings" w:hint="default"/>
+      </w:rPr>
+    </w:lvl>
+  </w:abstractNum>
+  <w:abstractNum w:abstractNumId="6">
     <w:nsid w:val="6B782BFD"/>
     <w:multiLevelType w:val="multilevel"/>
     <w:tmpl w:val="E2660DC6"/>
@@ -3094,7 +3742,7 @@
       </w:rPr>
     </w:lvl>
   </w:abstractNum>
-  <w:abstractNum w:abstractNumId="6">
+  <w:abstractNum w:abstractNumId="7">
     <w:nsid w:val="7E042CBB"/>
     <w:multiLevelType w:val="multilevel"/>
     <w:tmpl w:val="29424ED6"/>
@@ -3219,7 +3867,7 @@
     <w:abstractNumId w:val="1"/>
   </w:num>
   <w:num w:numId="2">
-    <w:abstractNumId w:val="5"/>
+    <w:abstractNumId w:val="6"/>
   </w:num>
   <w:num w:numId="3">
     <w:abstractNumId w:val="3"/>
@@ -3228,13 +3876,16 @@
     <w:abstractNumId w:val="2"/>
   </w:num>
   <w:num w:numId="5">
-    <w:abstractNumId w:val="6"/>
+    <w:abstractNumId w:val="7"/>
   </w:num>
   <w:num w:numId="6">
     <w:abstractNumId w:val="0"/>
   </w:num>
   <w:num w:numId="7">
     <w:abstractNumId w:val="4"/>
+  </w:num>
+  <w:num w:numId="8">
+    <w:abstractNumId w:val="5"/>
   </w:num>
 </w:numbering>
 </file>

</xml_diff>

<commit_message>
funcion existe que averigua si existe el archivo en el directorio
</commit_message>
<xml_diff>
--- a/Documentacion y Feedback/Descripción Procedimientos-Triggers-Funciones.docx
+++ b/Documentacion y Feedback/Descripción Procedimientos-Triggers-Funciones.docx
@@ -288,11 +288,14 @@
           <w:numId w:val="6"/>
         </w:numPr>
         <w:spacing w:lineRule="auto" w:line="360" w:before="0" w:after="0"/>
-        <w:rPr>
-          <w:rFonts w:ascii="Myriad Pro" w:hAnsi="Myriad Pro" w:cs="Arial"/>
-          <w:lang w:val="es-VE"/>
-        </w:rPr>
-      </w:pPr>
+      </w:pPr>
+      <w:r>
+        <w:rPr>
+          <w:rFonts w:cs="Arial" w:ascii="Myriad Pro" w:hAnsi="Myriad Pro"/>
+          <w:lang w:val="es-VE"/>
+        </w:rPr>
+        <w:t>[X]</w:t>
+      </w:r>
       <w:r>
         <w:rPr>
           <w:rFonts w:cs="Arial" w:ascii="Myriad Pro" w:hAnsi="Myriad Pro"/>
@@ -417,17 +420,20 @@
           <w:numId w:val="7"/>
         </w:numPr>
         <w:spacing w:lineRule="auto" w:line="360" w:before="0" w:after="0"/>
-        <w:rPr>
-          <w:rFonts w:ascii="Myriad Pro" w:hAnsi="Myriad Pro" w:cs="Arial"/>
-          <w:lang w:val="es-VE"/>
-        </w:rPr>
-      </w:pPr>
-      <w:r>
-        <w:rPr>
-          <w:rFonts w:cs="Arial" w:ascii="Myriad Pro" w:hAnsi="Myriad Pro"/>
-          <w:lang w:val="es-VE"/>
-        </w:rPr>
-        <w:t>ti_fotos: NT de BLOB (Imágenes)</w:t>
+      </w:pPr>
+      <w:r>
+        <w:rPr>
+          <w:rFonts w:cs="Arial" w:ascii="Myriad Pro" w:hAnsi="Myriad Pro"/>
+          <w:lang w:val="es-VE"/>
+        </w:rPr>
+        <w:t xml:space="preserve">ti_fotos: NT de BLOB (Imágenes) </w:t>
+      </w:r>
+      <w:r>
+        <w:rPr>
+          <w:rFonts w:cs="Arial" w:ascii="Myriad Pro" w:hAnsi="Myriad Pro"/>
+          <w:lang w:val="es-VE"/>
+        </w:rPr>
+        <w:t>EXITA LA FOTO Y EL NOMBRE</w:t>
       </w:r>
       <w:r/>
     </w:p>

</xml_diff>